<commit_message>
Improve the DrawnCulling, almost perferct.
</commit_message>
<xml_diff>
--- a/docs/Probability and Statistics 4th Edition/第二章 条件概率.docx
+++ b/docs/Probability and Statistics 4th Edition/第二章 条件概率.docx
@@ -4782,7 +4782,17 @@
           <w:color w:val="7030A0"/>
           <w:szCs w:val="21"/>
         </w:rPr>
-        <w:t>全概率定律</w:t>
+        <w:t>总</w:t>
+      </w:r>
+      <w:r>
+        <w:rPr>
+          <w:rFonts w:ascii="宋体" w:eastAsia="宋体" w:hAnsi="宋体" w:hint="eastAsia"/>
+          <w:b/>
+          <w:bCs/>
+          <w:color w:val="7030A0"/>
+          <w:szCs w:val="21"/>
+        </w:rPr>
+        <w:t>概率定律</w:t>
       </w:r>
       <w:r>
         <w:rPr>
@@ -13379,7 +13389,7 @@
       <w:pPr>
         <w:jc w:val="left"/>
         <w:rPr>
-          <w:rFonts w:ascii="宋体" w:eastAsia="宋体" w:hAnsi="宋体" w:hint="eastAsia"/>
+          <w:rFonts w:ascii="宋体" w:eastAsia="宋体" w:hAnsi="宋体"/>
           <w:i/>
         </w:rPr>
       </w:pPr>
@@ -13823,13 +13833,7 @@
         <w:rPr>
           <w:rFonts w:ascii="宋体" w:eastAsia="宋体" w:hAnsi="宋体" w:hint="eastAsia"/>
         </w:rPr>
-        <w:t>是条件独立</w:t>
-      </w:r>
-      <w:r>
-        <w:rPr>
-          <w:rFonts w:ascii="宋体" w:eastAsia="宋体" w:hAnsi="宋体" w:hint="eastAsia"/>
-        </w:rPr>
-        <w:t>的.</w:t>
+        <w:t>是条件独立的.</w:t>
       </w:r>
     </w:p>
     <w:p>
@@ -15027,7 +15031,7 @@
       <w:pPr>
         <w:jc w:val="left"/>
         <w:rPr>
-          <w:rFonts w:ascii="宋体" w:eastAsia="宋体" w:hAnsi="宋体" w:hint="eastAsia"/>
+          <w:rFonts w:ascii="宋体" w:eastAsia="宋体" w:hAnsi="宋体"/>
           <w:i/>
         </w:rPr>
       </w:pPr>
@@ -15512,7 +15516,7 @@
       <w:pPr>
         <w:jc w:val="left"/>
         <w:rPr>
-          <w:rFonts w:ascii="宋体" w:eastAsia="宋体" w:hAnsi="宋体" w:hint="eastAsia"/>
+          <w:rFonts w:ascii="宋体" w:eastAsia="宋体" w:hAnsi="宋体"/>
         </w:rPr>
       </w:pPr>
       <w:r>
@@ -15533,8 +15537,6 @@
         </w:rPr>
         <w:t>反向推导即可</w:t>
       </w:r>
-      <w:bookmarkStart w:id="0" w:name="_GoBack"/>
-      <w:bookmarkEnd w:id="0"/>
       <w:r>
         <w:rPr>
           <w:rFonts w:ascii="宋体" w:eastAsia="宋体" w:hAnsi="宋体" w:hint="eastAsia"/>
@@ -15688,6 +15690,48 @@
           <w:szCs w:val="20"/>
         </w:rPr>
       </w:pPr>
+      <w:r>
+        <w:rPr>
+          <w:rFonts w:ascii="宋体" w:eastAsia="宋体" w:hAnsi="宋体" w:hint="eastAsia"/>
+          <w:b/>
+          <w:bCs/>
+          <w:color w:val="7030A0"/>
+          <w:sz w:val="28"/>
+          <w:szCs w:val="28"/>
+        </w:rPr>
+        <w:lastRenderedPageBreak/>
+        <w:t>2</w:t>
+      </w:r>
+      <w:r>
+        <w:rPr>
+          <w:rFonts w:ascii="宋体" w:eastAsia="宋体" w:hAnsi="宋体"/>
+          <w:b/>
+          <w:bCs/>
+          <w:color w:val="7030A0"/>
+          <w:sz w:val="28"/>
+          <w:szCs w:val="28"/>
+        </w:rPr>
+        <w:t xml:space="preserve">.3 </w:t>
+      </w:r>
+      <w:r>
+        <w:rPr>
+          <w:rFonts w:ascii="宋体" w:eastAsia="宋体" w:hAnsi="宋体" w:hint="eastAsia"/>
+          <w:b/>
+          <w:bCs/>
+          <w:color w:val="7030A0"/>
+          <w:sz w:val="28"/>
+          <w:szCs w:val="28"/>
+        </w:rPr>
+        <w:t>贝叶斯定理</w:t>
+      </w:r>
+      <w:r>
+        <w:rPr>
+          <w:rFonts w:ascii="宋体" w:eastAsia="宋体" w:hAnsi="宋体" w:hint="eastAsia"/>
+          <w:sz w:val="20"/>
+          <w:szCs w:val="20"/>
+        </w:rPr>
+        <w:t xml:space="preserve"> 2020年1月14日09点25分</w:t>
+      </w:r>
     </w:p>
     <w:p>
       <w:pPr>
@@ -15698,6 +15742,2217 @@
           <w:szCs w:val="20"/>
         </w:rPr>
       </w:pPr>
+      <w:r>
+        <w:rPr>
+          <w:rFonts w:ascii="宋体" w:eastAsia="宋体" w:hAnsi="宋体" w:hint="eastAsia"/>
+          <w:b/>
+          <w:bCs/>
+          <w:color w:val="808080" w:themeColor="background1" w:themeShade="80"/>
+          <w:sz w:val="20"/>
+          <w:szCs w:val="20"/>
+        </w:rPr>
+        <w:t>例题2</w:t>
+      </w:r>
+      <w:r>
+        <w:rPr>
+          <w:rFonts w:ascii="宋体" w:eastAsia="宋体" w:hAnsi="宋体"/>
+          <w:b/>
+          <w:bCs/>
+          <w:color w:val="808080" w:themeColor="background1" w:themeShade="80"/>
+          <w:sz w:val="20"/>
+          <w:szCs w:val="20"/>
+        </w:rPr>
+        <w:t>.</w:t>
+      </w:r>
+      <w:r>
+        <w:rPr>
+          <w:rFonts w:ascii="宋体" w:eastAsia="宋体" w:hAnsi="宋体" w:hint="eastAsia"/>
+          <w:b/>
+          <w:bCs/>
+          <w:color w:val="808080" w:themeColor="background1" w:themeShade="80"/>
+          <w:sz w:val="20"/>
+          <w:szCs w:val="20"/>
+        </w:rPr>
+        <w:t>3</w:t>
+      </w:r>
+      <w:r>
+        <w:rPr>
+          <w:rFonts w:ascii="宋体" w:eastAsia="宋体" w:hAnsi="宋体"/>
+          <w:b/>
+          <w:bCs/>
+          <w:color w:val="808080" w:themeColor="background1" w:themeShade="80"/>
+          <w:sz w:val="20"/>
+          <w:szCs w:val="20"/>
+        </w:rPr>
+        <w:t>.</w:t>
+      </w:r>
+      <w:r>
+        <w:rPr>
+          <w:rFonts w:ascii="宋体" w:eastAsia="宋体" w:hAnsi="宋体" w:hint="eastAsia"/>
+          <w:b/>
+          <w:bCs/>
+          <w:color w:val="808080" w:themeColor="background1" w:themeShade="80"/>
+          <w:sz w:val="20"/>
+          <w:szCs w:val="20"/>
+        </w:rPr>
+        <w:t>2</w:t>
+      </w:r>
+      <w:r>
+        <w:rPr>
+          <w:rFonts w:ascii="宋体" w:eastAsia="宋体" w:hAnsi="宋体"/>
+          <w:b/>
+          <w:bCs/>
+          <w:color w:val="808080" w:themeColor="background1" w:themeShade="80"/>
+          <w:sz w:val="20"/>
+          <w:szCs w:val="20"/>
+        </w:rPr>
+        <w:t xml:space="preserve"> </w:t>
+      </w:r>
+      <w:r>
+        <w:rPr>
+          <w:rFonts w:ascii="宋体" w:eastAsia="宋体" w:hAnsi="宋体" w:hint="eastAsia"/>
+          <w:sz w:val="20"/>
+          <w:szCs w:val="20"/>
+        </w:rPr>
+        <w:t>检选择长螺丝,根据观察结果推测零件的来源的概率</w:t>
+      </w:r>
+    </w:p>
+    <w:p>
+      <w:pPr>
+        <w:jc w:val="left"/>
+        <w:rPr>
+          <w:rFonts w:ascii="宋体" w:eastAsia="宋体" w:hAnsi="宋体" w:hint="eastAsia"/>
+          <w:sz w:val="20"/>
+          <w:szCs w:val="20"/>
+        </w:rPr>
+      </w:pPr>
+    </w:p>
+    <w:p>
+      <w:pPr>
+        <w:jc w:val="left"/>
+        <w:rPr>
+          <w:rFonts w:ascii="宋体" w:eastAsia="宋体" w:hAnsi="宋体"/>
+          <w:sz w:val="20"/>
+          <w:szCs w:val="20"/>
+        </w:rPr>
+      </w:pPr>
+      <w:r>
+        <w:rPr>
+          <w:rFonts w:ascii="宋体" w:eastAsia="宋体" w:hAnsi="宋体" w:hint="eastAsia"/>
+          <w:b/>
+          <w:bCs/>
+          <w:color w:val="7030A0"/>
+          <w:szCs w:val="21"/>
+        </w:rPr>
+        <w:t>定理2</w:t>
+      </w:r>
+      <w:r>
+        <w:rPr>
+          <w:rFonts w:ascii="宋体" w:eastAsia="宋体" w:hAnsi="宋体"/>
+          <w:b/>
+          <w:bCs/>
+          <w:color w:val="7030A0"/>
+          <w:szCs w:val="21"/>
+        </w:rPr>
+        <w:t xml:space="preserve">.3.1 </w:t>
+      </w:r>
+      <w:r>
+        <w:rPr>
+          <w:rFonts w:ascii="宋体" w:eastAsia="宋体" w:hAnsi="宋体" w:hint="eastAsia"/>
+          <w:b/>
+          <w:bCs/>
+          <w:color w:val="7030A0"/>
+          <w:szCs w:val="21"/>
+        </w:rPr>
+        <w:t>贝叶斯定理</w:t>
+      </w:r>
+      <w:r>
+        <w:rPr>
+          <w:rFonts w:ascii="宋体" w:eastAsia="宋体" w:hAnsi="宋体" w:hint="eastAsia"/>
+          <w:sz w:val="20"/>
+          <w:szCs w:val="20"/>
+        </w:rPr>
+        <w:t xml:space="preserve"> </w:t>
+      </w:r>
+      <w:r>
+        <w:rPr>
+          <w:rFonts w:ascii="宋体" w:eastAsia="宋体" w:hAnsi="宋体" w:hint="eastAsia"/>
+          <w:sz w:val="20"/>
+          <w:szCs w:val="20"/>
+        </w:rPr>
+        <w:t>假设事件</w:t>
+      </w:r>
+      <m:oMath>
+        <m:sSub>
+          <m:sSubPr>
+            <m:ctrlPr>
+              <w:rPr>
+                <w:rFonts w:ascii="Cambria Math" w:eastAsia="宋体" w:hAnsi="Cambria Math"/>
+                <w:i/>
+                <w:sz w:val="20"/>
+                <w:szCs w:val="20"/>
+              </w:rPr>
+            </m:ctrlPr>
+          </m:sSubPr>
+          <m:e>
+            <m:r>
+              <w:rPr>
+                <w:rFonts w:ascii="Cambria Math" w:eastAsia="宋体" w:hAnsi="Cambria Math"/>
+                <w:sz w:val="20"/>
+                <w:szCs w:val="20"/>
+              </w:rPr>
+              <m:t>B</m:t>
+            </m:r>
+          </m:e>
+          <m:sub>
+            <m:r>
+              <w:rPr>
+                <w:rFonts w:ascii="Cambria Math" w:eastAsia="宋体" w:hAnsi="Cambria Math"/>
+                <w:sz w:val="20"/>
+                <w:szCs w:val="20"/>
+              </w:rPr>
+              <m:t>1</m:t>
+            </m:r>
+          </m:sub>
+        </m:sSub>
+        <m:r>
+          <w:rPr>
+            <w:rFonts w:ascii="Cambria Math" w:eastAsia="宋体" w:hAnsi="Cambria Math"/>
+            <w:sz w:val="20"/>
+            <w:szCs w:val="20"/>
+          </w:rPr>
+          <m:t>,...,</m:t>
+        </m:r>
+        <m:sSub>
+          <m:sSubPr>
+            <m:ctrlPr>
+              <w:rPr>
+                <w:rFonts w:ascii="Cambria Math" w:eastAsia="宋体" w:hAnsi="Cambria Math"/>
+                <w:i/>
+                <w:sz w:val="20"/>
+                <w:szCs w:val="20"/>
+              </w:rPr>
+            </m:ctrlPr>
+          </m:sSubPr>
+          <m:e>
+            <m:r>
+              <w:rPr>
+                <w:rFonts w:ascii="Cambria Math" w:eastAsia="宋体" w:hAnsi="Cambria Math"/>
+                <w:sz w:val="20"/>
+                <w:szCs w:val="20"/>
+              </w:rPr>
+              <m:t>B</m:t>
+            </m:r>
+          </m:e>
+          <m:sub>
+            <m:r>
+              <w:rPr>
+                <w:rFonts w:ascii="Cambria Math" w:eastAsia="宋体" w:hAnsi="Cambria Math"/>
+                <w:sz w:val="20"/>
+                <w:szCs w:val="20"/>
+              </w:rPr>
+              <m:t>k</m:t>
+            </m:r>
+          </m:sub>
+        </m:sSub>
+      </m:oMath>
+      <w:r>
+        <w:rPr>
+          <w:rFonts w:ascii="宋体" w:eastAsia="宋体" w:hAnsi="宋体" w:hint="eastAsia"/>
+          <w:sz w:val="20"/>
+          <w:szCs w:val="20"/>
+        </w:rPr>
+        <w:t>构成空间</w:t>
+      </w:r>
+      <m:oMath>
+        <m:r>
+          <w:rPr>
+            <w:rFonts w:ascii="Cambria Math" w:eastAsia="宋体" w:hAnsi="Cambria Math"/>
+            <w:sz w:val="20"/>
+            <w:szCs w:val="20"/>
+          </w:rPr>
+          <m:t>S</m:t>
+        </m:r>
+      </m:oMath>
+      <w:r>
+        <w:rPr>
+          <w:rFonts w:ascii="宋体" w:eastAsia="宋体" w:hAnsi="宋体" w:hint="eastAsia"/>
+          <w:sz w:val="20"/>
+          <w:szCs w:val="20"/>
+        </w:rPr>
+        <w:t>的一个分割并且</w:t>
+      </w:r>
+      <m:oMath>
+        <m:func>
+          <m:funcPr>
+            <m:ctrlPr>
+              <w:rPr>
+                <w:rFonts w:ascii="Cambria Math" w:eastAsia="宋体" w:hAnsi="Cambria Math"/>
+                <w:i/>
+                <w:sz w:val="20"/>
+                <w:szCs w:val="20"/>
+              </w:rPr>
+            </m:ctrlPr>
+          </m:funcPr>
+          <m:fName>
+            <m:r>
+              <m:rPr>
+                <m:sty m:val="p"/>
+              </m:rPr>
+              <w:rPr>
+                <w:rFonts w:ascii="Cambria Math" w:eastAsia="宋体" w:hAnsi="Cambria Math"/>
+                <w:sz w:val="20"/>
+                <w:szCs w:val="20"/>
+              </w:rPr>
+              <m:t>Pr</m:t>
+            </m:r>
+          </m:fName>
+          <m:e>
+            <m:d>
+              <m:dPr>
+                <m:ctrlPr>
+                  <w:rPr>
+                    <w:rFonts w:ascii="Cambria Math" w:eastAsia="宋体" w:hAnsi="Cambria Math"/>
+                    <w:i/>
+                    <w:sz w:val="20"/>
+                    <w:szCs w:val="20"/>
+                  </w:rPr>
+                </m:ctrlPr>
+              </m:dPr>
+              <m:e>
+                <m:sSub>
+                  <m:sSubPr>
+                    <m:ctrlPr>
+                      <w:rPr>
+                        <w:rFonts w:ascii="Cambria Math" w:eastAsia="宋体" w:hAnsi="Cambria Math"/>
+                        <w:i/>
+                        <w:sz w:val="20"/>
+                        <w:szCs w:val="20"/>
+                      </w:rPr>
+                    </m:ctrlPr>
+                  </m:sSubPr>
+                  <m:e>
+                    <m:r>
+                      <w:rPr>
+                        <w:rFonts w:ascii="Cambria Math" w:eastAsia="宋体" w:hAnsi="Cambria Math"/>
+                        <w:sz w:val="20"/>
+                        <w:szCs w:val="20"/>
+                      </w:rPr>
+                      <m:t>B</m:t>
+                    </m:r>
+                  </m:e>
+                  <m:sub>
+                    <m:r>
+                      <w:rPr>
+                        <w:rFonts w:ascii="Cambria Math" w:eastAsia="宋体" w:hAnsi="Cambria Math"/>
+                        <w:sz w:val="20"/>
+                        <w:szCs w:val="20"/>
+                      </w:rPr>
+                      <m:t>j</m:t>
+                    </m:r>
+                  </m:sub>
+                </m:sSub>
+              </m:e>
+            </m:d>
+          </m:e>
+        </m:func>
+        <m:r>
+          <w:rPr>
+            <w:rFonts w:ascii="Cambria Math" w:eastAsia="宋体" w:hAnsi="Cambria Math"/>
+            <w:sz w:val="20"/>
+            <w:szCs w:val="20"/>
+          </w:rPr>
+          <m:t>&gt;0</m:t>
+        </m:r>
+      </m:oMath>
+      <w:r>
+        <w:rPr>
+          <w:rFonts w:ascii="宋体" w:eastAsia="宋体" w:hAnsi="宋体" w:hint="eastAsia"/>
+          <w:sz w:val="20"/>
+          <w:szCs w:val="20"/>
+        </w:rPr>
+        <w:t>对于任意</w:t>
+      </w:r>
+      <m:oMath>
+        <m:r>
+          <w:rPr>
+            <w:rFonts w:ascii="Cambria Math" w:eastAsia="宋体" w:hAnsi="Cambria Math"/>
+            <w:sz w:val="20"/>
+            <w:szCs w:val="20"/>
+          </w:rPr>
+          <m:t>j=1,...,k</m:t>
+        </m:r>
+      </m:oMath>
+      <w:r>
+        <w:rPr>
+          <w:rFonts w:ascii="宋体" w:eastAsia="宋体" w:hAnsi="宋体" w:hint="eastAsia"/>
+          <w:sz w:val="20"/>
+          <w:szCs w:val="20"/>
+        </w:rPr>
+        <w:t>成立.</w:t>
+      </w:r>
+      <w:r>
+        <w:rPr>
+          <w:rFonts w:ascii="宋体" w:eastAsia="宋体" w:hAnsi="宋体" w:hint="eastAsia"/>
+          <w:sz w:val="20"/>
+          <w:szCs w:val="20"/>
+        </w:rPr>
+        <w:t>设事件</w:t>
+      </w:r>
+      <m:oMath>
+        <m:r>
+          <w:rPr>
+            <w:rFonts w:ascii="Cambria Math" w:eastAsia="宋体" w:hAnsi="Cambria Math"/>
+            <w:sz w:val="20"/>
+            <w:szCs w:val="20"/>
+          </w:rPr>
+          <m:t>A</m:t>
+        </m:r>
+      </m:oMath>
+      <w:r>
+        <w:rPr>
+          <w:rFonts w:ascii="宋体" w:eastAsia="宋体" w:hAnsi="宋体" w:hint="eastAsia"/>
+          <w:sz w:val="20"/>
+          <w:szCs w:val="20"/>
+        </w:rPr>
+        <w:t>满足</w:t>
+      </w:r>
+      <m:oMath>
+        <m:func>
+          <m:funcPr>
+            <m:ctrlPr>
+              <w:rPr>
+                <w:rFonts w:ascii="Cambria Math" w:eastAsia="宋体" w:hAnsi="Cambria Math"/>
+                <w:i/>
+                <w:sz w:val="20"/>
+                <w:szCs w:val="20"/>
+              </w:rPr>
+            </m:ctrlPr>
+          </m:funcPr>
+          <m:fName>
+            <m:r>
+              <m:rPr>
+                <m:sty m:val="p"/>
+              </m:rPr>
+              <w:rPr>
+                <w:rFonts w:ascii="Cambria Math" w:eastAsia="宋体" w:hAnsi="Cambria Math"/>
+                <w:sz w:val="20"/>
+                <w:szCs w:val="20"/>
+              </w:rPr>
+              <m:t>Pr</m:t>
+            </m:r>
+          </m:fName>
+          <m:e>
+            <m:d>
+              <m:dPr>
+                <m:ctrlPr>
+                  <w:rPr>
+                    <w:rFonts w:ascii="Cambria Math" w:eastAsia="宋体" w:hAnsi="Cambria Math"/>
+                    <w:i/>
+                    <w:sz w:val="20"/>
+                    <w:szCs w:val="20"/>
+                  </w:rPr>
+                </m:ctrlPr>
+              </m:dPr>
+              <m:e>
+                <m:r>
+                  <w:rPr>
+                    <w:rFonts w:ascii="Cambria Math" w:eastAsia="宋体" w:hAnsi="Cambria Math"/>
+                    <w:sz w:val="20"/>
+                    <w:szCs w:val="20"/>
+                  </w:rPr>
+                  <m:t>A</m:t>
+                </m:r>
+              </m:e>
+            </m:d>
+          </m:e>
+        </m:func>
+        <m:r>
+          <w:rPr>
+            <w:rFonts w:ascii="Cambria Math" w:eastAsia="宋体" w:hAnsi="Cambria Math"/>
+            <w:sz w:val="20"/>
+            <w:szCs w:val="20"/>
+          </w:rPr>
+          <m:t>&gt;0</m:t>
+        </m:r>
+      </m:oMath>
+      <w:r>
+        <w:rPr>
+          <w:rFonts w:ascii="宋体" w:eastAsia="宋体" w:hAnsi="宋体"/>
+          <w:sz w:val="20"/>
+          <w:szCs w:val="20"/>
+        </w:rPr>
+        <w:t>.</w:t>
+      </w:r>
+      <w:r>
+        <w:rPr>
+          <w:rFonts w:ascii="宋体" w:eastAsia="宋体" w:hAnsi="宋体" w:hint="eastAsia"/>
+          <w:sz w:val="20"/>
+          <w:szCs w:val="20"/>
+        </w:rPr>
+        <w:t>则</w:t>
+      </w:r>
+      <w:r>
+        <w:rPr>
+          <w:rFonts w:ascii="宋体" w:eastAsia="宋体" w:hAnsi="宋体" w:hint="eastAsia"/>
+          <w:sz w:val="20"/>
+          <w:szCs w:val="20"/>
+        </w:rPr>
+        <w:t>对于任意</w:t>
+      </w:r>
+      <m:oMath>
+        <m:r>
+          <w:rPr>
+            <w:rFonts w:ascii="Cambria Math" w:eastAsia="宋体" w:hAnsi="Cambria Math" w:hint="eastAsia"/>
+            <w:sz w:val="20"/>
+            <w:szCs w:val="20"/>
+          </w:rPr>
+          <m:t>i</m:t>
+        </m:r>
+        <m:r>
+          <w:rPr>
+            <w:rFonts w:ascii="Cambria Math" w:eastAsia="宋体" w:hAnsi="Cambria Math"/>
+            <w:sz w:val="20"/>
+            <w:szCs w:val="20"/>
+          </w:rPr>
+          <m:t>=1,...,k</m:t>
+        </m:r>
+      </m:oMath>
+      <w:r>
+        <w:rPr>
+          <w:rFonts w:ascii="宋体" w:eastAsia="宋体" w:hAnsi="宋体"/>
+          <w:sz w:val="20"/>
+          <w:szCs w:val="20"/>
+        </w:rPr>
+        <w:t>,</w:t>
+      </w:r>
+    </w:p>
+    <w:p>
+      <w:pPr>
+        <w:jc w:val="left"/>
+        <w:rPr>
+          <w:rFonts w:ascii="宋体" w:eastAsia="宋体" w:hAnsi="宋体"/>
+          <w:sz w:val="20"/>
+          <w:szCs w:val="20"/>
+        </w:rPr>
+      </w:pPr>
+      <m:oMathPara>
+        <m:oMathParaPr>
+          <m:jc m:val="right"/>
+        </m:oMathParaPr>
+        <m:oMath>
+          <m:func>
+            <m:funcPr>
+              <m:ctrlPr>
+                <w:rPr>
+                  <w:rFonts w:ascii="Cambria Math" w:eastAsia="宋体" w:hAnsi="Cambria Math"/>
+                  <w:i/>
+                  <w:sz w:val="20"/>
+                  <w:szCs w:val="20"/>
+                </w:rPr>
+              </m:ctrlPr>
+            </m:funcPr>
+            <m:fName>
+              <m:r>
+                <m:rPr>
+                  <m:sty m:val="p"/>
+                </m:rPr>
+                <w:rPr>
+                  <w:rFonts w:ascii="Cambria Math" w:eastAsia="宋体" w:hAnsi="Cambria Math"/>
+                  <w:sz w:val="20"/>
+                  <w:szCs w:val="20"/>
+                </w:rPr>
+                <m:t>Pr</m:t>
+              </m:r>
+            </m:fName>
+            <m:e>
+              <m:d>
+                <m:dPr>
+                  <m:ctrlPr>
+                    <w:rPr>
+                      <w:rFonts w:ascii="Cambria Math" w:eastAsia="宋体" w:hAnsi="Cambria Math"/>
+                      <w:i/>
+                      <w:sz w:val="20"/>
+                      <w:szCs w:val="20"/>
+                    </w:rPr>
+                  </m:ctrlPr>
+                </m:dPr>
+                <m:e>
+                  <m:sSub>
+                    <m:sSubPr>
+                      <m:ctrlPr>
+                        <w:rPr>
+                          <w:rFonts w:ascii="Cambria Math" w:eastAsia="宋体" w:hAnsi="Cambria Math"/>
+                          <w:i/>
+                          <w:sz w:val="20"/>
+                          <w:szCs w:val="20"/>
+                        </w:rPr>
+                      </m:ctrlPr>
+                    </m:sSubPr>
+                    <m:e>
+                      <m:r>
+                        <w:rPr>
+                          <w:rFonts w:ascii="Cambria Math" w:eastAsia="宋体" w:hAnsi="Cambria Math"/>
+                          <w:sz w:val="20"/>
+                          <w:szCs w:val="20"/>
+                        </w:rPr>
+                        <m:t>B</m:t>
+                      </m:r>
+                    </m:e>
+                    <m:sub>
+                      <m:r>
+                        <w:rPr>
+                          <w:rFonts w:ascii="Cambria Math" w:eastAsia="宋体" w:hAnsi="Cambria Math"/>
+                          <w:sz w:val="20"/>
+                          <w:szCs w:val="20"/>
+                        </w:rPr>
+                        <m:t>i</m:t>
+                      </m:r>
+                    </m:sub>
+                  </m:sSub>
+                  <m:r>
+                    <w:rPr>
+                      <w:rFonts w:ascii="Cambria Math" w:eastAsia="宋体" w:hAnsi="Cambria Math" w:hint="eastAsia"/>
+                      <w:sz w:val="20"/>
+                      <w:szCs w:val="20"/>
+                    </w:rPr>
+                    <m:t>|A</m:t>
+                  </m:r>
+                </m:e>
+              </m:d>
+            </m:e>
+          </m:func>
+          <m:r>
+            <w:rPr>
+              <w:rFonts w:ascii="Cambria Math" w:eastAsia="宋体" w:hAnsi="Cambria Math"/>
+              <w:sz w:val="20"/>
+              <w:szCs w:val="20"/>
+            </w:rPr>
+            <m:t>=</m:t>
+          </m:r>
+          <m:f>
+            <m:fPr>
+              <m:ctrlPr>
+                <w:rPr>
+                  <w:rFonts w:ascii="Cambria Math" w:eastAsia="宋体" w:hAnsi="Cambria Math"/>
+                  <w:i/>
+                  <w:sz w:val="20"/>
+                  <w:szCs w:val="20"/>
+                </w:rPr>
+              </m:ctrlPr>
+            </m:fPr>
+            <m:num>
+              <m:func>
+                <m:funcPr>
+                  <m:ctrlPr>
+                    <w:rPr>
+                      <w:rFonts w:ascii="Cambria Math" w:eastAsia="宋体" w:hAnsi="Cambria Math"/>
+                      <w:i/>
+                      <w:sz w:val="20"/>
+                      <w:szCs w:val="20"/>
+                    </w:rPr>
+                  </m:ctrlPr>
+                </m:funcPr>
+                <m:fName>
+                  <m:r>
+                    <m:rPr>
+                      <m:sty m:val="p"/>
+                    </m:rPr>
+                    <w:rPr>
+                      <w:rFonts w:ascii="Cambria Math" w:eastAsia="宋体" w:hAnsi="Cambria Math"/>
+                      <w:sz w:val="20"/>
+                      <w:szCs w:val="20"/>
+                    </w:rPr>
+                    <m:t>Pr</m:t>
+                  </m:r>
+                </m:fName>
+                <m:e>
+                  <m:d>
+                    <m:dPr>
+                      <m:ctrlPr>
+                        <w:rPr>
+                          <w:rFonts w:ascii="Cambria Math" w:eastAsia="宋体" w:hAnsi="Cambria Math"/>
+                          <w:i/>
+                          <w:sz w:val="20"/>
+                          <w:szCs w:val="20"/>
+                        </w:rPr>
+                      </m:ctrlPr>
+                    </m:dPr>
+                    <m:e>
+                      <m:sSub>
+                        <m:sSubPr>
+                          <m:ctrlPr>
+                            <w:rPr>
+                              <w:rFonts w:ascii="Cambria Math" w:eastAsia="宋体" w:hAnsi="Cambria Math"/>
+                              <w:i/>
+                              <w:sz w:val="20"/>
+                              <w:szCs w:val="20"/>
+                            </w:rPr>
+                          </m:ctrlPr>
+                        </m:sSubPr>
+                        <m:e>
+                          <m:r>
+                            <w:rPr>
+                              <w:rFonts w:ascii="Cambria Math" w:eastAsia="宋体" w:hAnsi="Cambria Math"/>
+                              <w:sz w:val="20"/>
+                              <w:szCs w:val="20"/>
+                            </w:rPr>
+                            <m:t>B</m:t>
+                          </m:r>
+                        </m:e>
+                        <m:sub>
+                          <m:r>
+                            <w:rPr>
+                              <w:rFonts w:ascii="Cambria Math" w:eastAsia="宋体" w:hAnsi="Cambria Math"/>
+                              <w:sz w:val="20"/>
+                              <w:szCs w:val="20"/>
+                            </w:rPr>
+                            <m:t>i</m:t>
+                          </m:r>
+                        </m:sub>
+                      </m:sSub>
+                    </m:e>
+                  </m:d>
+                </m:e>
+              </m:func>
+              <m:func>
+                <m:funcPr>
+                  <m:ctrlPr>
+                    <w:rPr>
+                      <w:rFonts w:ascii="Cambria Math" w:eastAsia="宋体" w:hAnsi="Cambria Math"/>
+                      <w:i/>
+                      <w:sz w:val="20"/>
+                      <w:szCs w:val="20"/>
+                    </w:rPr>
+                  </m:ctrlPr>
+                </m:funcPr>
+                <m:fName>
+                  <m:r>
+                    <m:rPr>
+                      <m:sty m:val="p"/>
+                    </m:rPr>
+                    <w:rPr>
+                      <w:rFonts w:ascii="Cambria Math" w:eastAsia="宋体" w:hAnsi="Cambria Math"/>
+                      <w:sz w:val="20"/>
+                      <w:szCs w:val="20"/>
+                    </w:rPr>
+                    <m:t>Pr</m:t>
+                  </m:r>
+                </m:fName>
+                <m:e>
+                  <m:d>
+                    <m:dPr>
+                      <m:ctrlPr>
+                        <w:rPr>
+                          <w:rFonts w:ascii="Cambria Math" w:eastAsia="宋体" w:hAnsi="Cambria Math"/>
+                          <w:i/>
+                          <w:sz w:val="20"/>
+                          <w:szCs w:val="20"/>
+                        </w:rPr>
+                      </m:ctrlPr>
+                    </m:dPr>
+                    <m:e>
+                      <m:sSub>
+                        <m:sSubPr>
+                          <m:ctrlPr>
+                            <w:rPr>
+                              <w:rFonts w:ascii="Cambria Math" w:eastAsia="宋体" w:hAnsi="Cambria Math"/>
+                              <w:i/>
+                              <w:sz w:val="20"/>
+                              <w:szCs w:val="20"/>
+                            </w:rPr>
+                          </m:ctrlPr>
+                        </m:sSubPr>
+                        <m:e>
+                          <m:r>
+                            <w:rPr>
+                              <w:rFonts w:ascii="Cambria Math" w:eastAsia="宋体" w:hAnsi="Cambria Math"/>
+                              <w:sz w:val="20"/>
+                              <w:szCs w:val="20"/>
+                            </w:rPr>
+                            <m:t>A|B</m:t>
+                          </m:r>
+                        </m:e>
+                        <m:sub>
+                          <m:r>
+                            <w:rPr>
+                              <w:rFonts w:ascii="Cambria Math" w:eastAsia="宋体" w:hAnsi="Cambria Math"/>
+                              <w:sz w:val="20"/>
+                              <w:szCs w:val="20"/>
+                            </w:rPr>
+                            <m:t>i</m:t>
+                          </m:r>
+                        </m:sub>
+                      </m:sSub>
+                    </m:e>
+                  </m:d>
+                </m:e>
+              </m:func>
+            </m:num>
+            <m:den>
+              <m:nary>
+                <m:naryPr>
+                  <m:chr m:val="∑"/>
+                  <m:ctrlPr>
+                    <w:rPr>
+                      <w:rFonts w:ascii="Cambria Math" w:eastAsia="宋体" w:hAnsi="Cambria Math"/>
+                      <w:i/>
+                      <w:sz w:val="20"/>
+                      <w:szCs w:val="20"/>
+                    </w:rPr>
+                  </m:ctrlPr>
+                </m:naryPr>
+                <m:sub>
+                  <m:r>
+                    <w:rPr>
+                      <w:rFonts w:ascii="Cambria Math" w:eastAsia="宋体" w:hAnsi="Cambria Math"/>
+                      <w:sz w:val="20"/>
+                      <w:szCs w:val="20"/>
+                    </w:rPr>
+                    <m:t>j=1</m:t>
+                  </m:r>
+                </m:sub>
+                <m:sup>
+                  <m:r>
+                    <w:rPr>
+                      <w:rFonts w:ascii="Cambria Math" w:eastAsia="宋体" w:hAnsi="Cambria Math"/>
+                      <w:sz w:val="20"/>
+                      <w:szCs w:val="20"/>
+                    </w:rPr>
+                    <m:t>k</m:t>
+                  </m:r>
+                </m:sup>
+                <m:e>
+                  <m:func>
+                    <m:funcPr>
+                      <m:ctrlPr>
+                        <w:rPr>
+                          <w:rFonts w:ascii="Cambria Math" w:eastAsia="宋体" w:hAnsi="Cambria Math"/>
+                          <w:i/>
+                          <w:sz w:val="20"/>
+                          <w:szCs w:val="20"/>
+                        </w:rPr>
+                      </m:ctrlPr>
+                    </m:funcPr>
+                    <m:fName>
+                      <m:r>
+                        <m:rPr>
+                          <m:sty m:val="p"/>
+                        </m:rPr>
+                        <w:rPr>
+                          <w:rFonts w:ascii="Cambria Math" w:eastAsia="宋体" w:hAnsi="Cambria Math"/>
+                          <w:sz w:val="20"/>
+                          <w:szCs w:val="20"/>
+                        </w:rPr>
+                        <m:t>Pr</m:t>
+                      </m:r>
+                    </m:fName>
+                    <m:e>
+                      <m:r>
+                        <w:rPr>
+                          <w:rFonts w:ascii="Cambria Math" w:eastAsia="宋体" w:hAnsi="Cambria Math"/>
+                          <w:sz w:val="20"/>
+                          <w:szCs w:val="20"/>
+                        </w:rPr>
+                        <m:t>(</m:t>
+                      </m:r>
+                    </m:e>
+                  </m:func>
+                  <m:sSub>
+                    <m:sSubPr>
+                      <m:ctrlPr>
+                        <w:rPr>
+                          <w:rFonts w:ascii="Cambria Math" w:eastAsia="宋体" w:hAnsi="Cambria Math"/>
+                          <w:i/>
+                          <w:sz w:val="20"/>
+                          <w:szCs w:val="20"/>
+                        </w:rPr>
+                      </m:ctrlPr>
+                    </m:sSubPr>
+                    <m:e>
+                      <m:r>
+                        <w:rPr>
+                          <w:rFonts w:ascii="Cambria Math" w:eastAsia="宋体" w:hAnsi="Cambria Math"/>
+                          <w:sz w:val="20"/>
+                          <w:szCs w:val="20"/>
+                        </w:rPr>
+                        <m:t>B</m:t>
+                      </m:r>
+                    </m:e>
+                    <m:sub>
+                      <m:r>
+                        <w:rPr>
+                          <w:rFonts w:ascii="Cambria Math" w:eastAsia="宋体" w:hAnsi="Cambria Math"/>
+                          <w:sz w:val="20"/>
+                          <w:szCs w:val="20"/>
+                        </w:rPr>
+                        <m:t>j</m:t>
+                      </m:r>
+                    </m:sub>
+                  </m:sSub>
+                  <m:r>
+                    <w:rPr>
+                      <w:rFonts w:ascii="Cambria Math" w:eastAsia="宋体" w:hAnsi="Cambria Math"/>
+                      <w:sz w:val="20"/>
+                      <w:szCs w:val="20"/>
+                    </w:rPr>
+                    <m:t>)</m:t>
+                  </m:r>
+                  <m:func>
+                    <m:funcPr>
+                      <m:ctrlPr>
+                        <w:rPr>
+                          <w:rFonts w:ascii="Cambria Math" w:eastAsia="宋体" w:hAnsi="Cambria Math"/>
+                          <w:i/>
+                          <w:sz w:val="20"/>
+                          <w:szCs w:val="20"/>
+                        </w:rPr>
+                      </m:ctrlPr>
+                    </m:funcPr>
+                    <m:fName>
+                      <m:r>
+                        <m:rPr>
+                          <m:sty m:val="p"/>
+                        </m:rPr>
+                        <w:rPr>
+                          <w:rFonts w:ascii="Cambria Math" w:eastAsia="宋体" w:hAnsi="Cambria Math"/>
+                          <w:sz w:val="20"/>
+                          <w:szCs w:val="20"/>
+                        </w:rPr>
+                        <m:t>Pr</m:t>
+                      </m:r>
+                    </m:fName>
+                    <m:e>
+                      <m:r>
+                        <w:rPr>
+                          <w:rFonts w:ascii="Cambria Math" w:eastAsia="宋体" w:hAnsi="Cambria Math"/>
+                          <w:sz w:val="20"/>
+                          <w:szCs w:val="20"/>
+                        </w:rPr>
+                        <m:t>(</m:t>
+                      </m:r>
+                    </m:e>
+                  </m:func>
+                  <m:r>
+                    <w:rPr>
+                      <w:rFonts w:ascii="Cambria Math" w:eastAsia="宋体" w:hAnsi="Cambria Math"/>
+                      <w:sz w:val="20"/>
+                      <w:szCs w:val="20"/>
+                    </w:rPr>
+                    <m:t>A|</m:t>
+                  </m:r>
+                  <m:sSub>
+                    <m:sSubPr>
+                      <m:ctrlPr>
+                        <w:rPr>
+                          <w:rFonts w:ascii="Cambria Math" w:eastAsia="宋体" w:hAnsi="Cambria Math"/>
+                          <w:i/>
+                          <w:sz w:val="20"/>
+                          <w:szCs w:val="20"/>
+                        </w:rPr>
+                      </m:ctrlPr>
+                    </m:sSubPr>
+                    <m:e>
+                      <m:r>
+                        <w:rPr>
+                          <w:rFonts w:ascii="Cambria Math" w:eastAsia="宋体" w:hAnsi="Cambria Math"/>
+                          <w:sz w:val="20"/>
+                          <w:szCs w:val="20"/>
+                        </w:rPr>
+                        <m:t>B</m:t>
+                      </m:r>
+                    </m:e>
+                    <m:sub>
+                      <m:r>
+                        <w:rPr>
+                          <w:rFonts w:ascii="Cambria Math" w:eastAsia="宋体" w:hAnsi="Cambria Math"/>
+                          <w:sz w:val="20"/>
+                          <w:szCs w:val="20"/>
+                        </w:rPr>
+                        <m:t>j</m:t>
+                      </m:r>
+                    </m:sub>
+                  </m:sSub>
+                  <m:r>
+                    <w:rPr>
+                      <w:rFonts w:ascii="Cambria Math" w:eastAsia="宋体" w:hAnsi="Cambria Math"/>
+                      <w:sz w:val="20"/>
+                      <w:szCs w:val="20"/>
+                    </w:rPr>
+                    <m:t>)</m:t>
+                  </m:r>
+                </m:e>
+              </m:nary>
+            </m:den>
+          </m:f>
+          <m:r>
+            <w:rPr>
+              <w:rFonts w:ascii="Cambria Math" w:eastAsia="宋体" w:hAnsi="Cambria Math"/>
+              <w:sz w:val="20"/>
+              <w:szCs w:val="20"/>
+            </w:rPr>
+            <m:t xml:space="preserve">.                                      </m:t>
+          </m:r>
+          <m:d>
+            <m:dPr>
+              <m:ctrlPr>
+                <w:rPr>
+                  <w:rFonts w:ascii="Cambria Math" w:eastAsia="宋体" w:hAnsi="Cambria Math"/>
+                  <w:i/>
+                  <w:sz w:val="20"/>
+                  <w:szCs w:val="20"/>
+                </w:rPr>
+              </m:ctrlPr>
+            </m:dPr>
+            <m:e>
+              <m:r>
+                <w:rPr>
+                  <w:rFonts w:ascii="Cambria Math" w:eastAsia="宋体" w:hAnsi="Cambria Math"/>
+                  <w:sz w:val="20"/>
+                  <w:szCs w:val="20"/>
+                </w:rPr>
+                <m:t>2.3.1</m:t>
+              </m:r>
+            </m:e>
+          </m:d>
+          <m:r>
+            <w:rPr>
+              <w:rFonts w:ascii="Cambria Math" w:eastAsia="宋体" w:hAnsi="Cambria Math"/>
+              <w:sz w:val="20"/>
+              <w:szCs w:val="20"/>
+            </w:rPr>
+            <m:t xml:space="preserve">         </m:t>
+          </m:r>
+        </m:oMath>
+      </m:oMathPara>
+    </w:p>
+    <w:p>
+      <w:pPr>
+        <w:jc w:val="left"/>
+        <w:rPr>
+          <w:rFonts w:ascii="宋体" w:eastAsia="宋体" w:hAnsi="宋体"/>
+          <w:sz w:val="20"/>
+          <w:szCs w:val="20"/>
+        </w:rPr>
+      </w:pPr>
+    </w:p>
+    <w:p>
+      <w:pPr>
+        <w:jc w:val="left"/>
+        <w:rPr>
+          <w:rFonts w:ascii="宋体" w:eastAsia="宋体" w:hAnsi="宋体"/>
+          <w:sz w:val="20"/>
+          <w:szCs w:val="20"/>
+        </w:rPr>
+      </w:pPr>
+      <w:r>
+        <w:rPr>
+          <w:rFonts w:ascii="宋体" w:eastAsia="宋体" w:hAnsi="宋体" w:hint="eastAsia"/>
+          <w:b/>
+          <w:bCs/>
+          <w:color w:val="808080" w:themeColor="background1" w:themeShade="80"/>
+          <w:sz w:val="20"/>
+          <w:szCs w:val="20"/>
+        </w:rPr>
+        <w:t>例题2</w:t>
+      </w:r>
+      <w:r>
+        <w:rPr>
+          <w:rFonts w:ascii="宋体" w:eastAsia="宋体" w:hAnsi="宋体"/>
+          <w:b/>
+          <w:bCs/>
+          <w:color w:val="808080" w:themeColor="background1" w:themeShade="80"/>
+          <w:sz w:val="20"/>
+          <w:szCs w:val="20"/>
+        </w:rPr>
+        <w:t>.</w:t>
+      </w:r>
+      <w:r>
+        <w:rPr>
+          <w:rFonts w:ascii="宋体" w:eastAsia="宋体" w:hAnsi="宋体" w:hint="eastAsia"/>
+          <w:b/>
+          <w:bCs/>
+          <w:color w:val="808080" w:themeColor="background1" w:themeShade="80"/>
+          <w:sz w:val="20"/>
+          <w:szCs w:val="20"/>
+        </w:rPr>
+        <w:t>3</w:t>
+      </w:r>
+      <w:r>
+        <w:rPr>
+          <w:rFonts w:ascii="宋体" w:eastAsia="宋体" w:hAnsi="宋体"/>
+          <w:b/>
+          <w:bCs/>
+          <w:color w:val="808080" w:themeColor="background1" w:themeShade="80"/>
+          <w:sz w:val="20"/>
+          <w:szCs w:val="20"/>
+        </w:rPr>
+        <w:t>.</w:t>
+      </w:r>
+      <w:r>
+        <w:rPr>
+          <w:rFonts w:ascii="宋体" w:eastAsia="宋体" w:hAnsi="宋体"/>
+          <w:b/>
+          <w:bCs/>
+          <w:color w:val="808080" w:themeColor="background1" w:themeShade="80"/>
+          <w:sz w:val="20"/>
+          <w:szCs w:val="20"/>
+        </w:rPr>
+        <w:t>3</w:t>
+      </w:r>
+      <w:r>
+        <w:rPr>
+          <w:rFonts w:ascii="宋体" w:eastAsia="宋体" w:hAnsi="宋体"/>
+          <w:b/>
+          <w:bCs/>
+          <w:color w:val="808080" w:themeColor="background1" w:themeShade="80"/>
+          <w:sz w:val="20"/>
+          <w:szCs w:val="20"/>
+        </w:rPr>
+        <w:t xml:space="preserve"> </w:t>
+      </w:r>
+      <w:r>
+        <w:rPr>
+          <w:rFonts w:ascii="宋体" w:eastAsia="宋体" w:hAnsi="宋体" w:hint="eastAsia"/>
+          <w:sz w:val="20"/>
+          <w:szCs w:val="20"/>
+        </w:rPr>
+        <w:t>检验疾病 根据检测结果和疾病的</w:t>
+      </w:r>
+      <w:r>
+        <w:rPr>
+          <w:rFonts w:ascii="宋体" w:eastAsia="宋体" w:hAnsi="宋体" w:hint="eastAsia"/>
+          <w:sz w:val="20"/>
+          <w:szCs w:val="20"/>
+        </w:rPr>
+        <w:t>发生率来推测实际感染疾病的可能性</w:t>
+      </w:r>
+    </w:p>
+    <w:p>
+      <w:pPr>
+        <w:jc w:val="left"/>
+        <w:rPr>
+          <w:rFonts w:ascii="宋体" w:eastAsia="宋体" w:hAnsi="宋体"/>
+          <w:sz w:val="20"/>
+          <w:szCs w:val="20"/>
+        </w:rPr>
+      </w:pPr>
+      <w:r>
+        <w:rPr>
+          <w:rFonts w:ascii="宋体" w:eastAsia="宋体" w:hAnsi="宋体" w:hint="eastAsia"/>
+          <w:b/>
+          <w:bCs/>
+          <w:color w:val="808080" w:themeColor="background1" w:themeShade="80"/>
+          <w:sz w:val="20"/>
+          <w:szCs w:val="20"/>
+        </w:rPr>
+        <w:t>例题2</w:t>
+      </w:r>
+      <w:r>
+        <w:rPr>
+          <w:rFonts w:ascii="宋体" w:eastAsia="宋体" w:hAnsi="宋体"/>
+          <w:b/>
+          <w:bCs/>
+          <w:color w:val="808080" w:themeColor="background1" w:themeShade="80"/>
+          <w:sz w:val="20"/>
+          <w:szCs w:val="20"/>
+        </w:rPr>
+        <w:t>.</w:t>
+      </w:r>
+      <w:r>
+        <w:rPr>
+          <w:rFonts w:ascii="宋体" w:eastAsia="宋体" w:hAnsi="宋体" w:hint="eastAsia"/>
+          <w:b/>
+          <w:bCs/>
+          <w:color w:val="808080" w:themeColor="background1" w:themeShade="80"/>
+          <w:sz w:val="20"/>
+          <w:szCs w:val="20"/>
+        </w:rPr>
+        <w:t>3</w:t>
+      </w:r>
+      <w:r>
+        <w:rPr>
+          <w:rFonts w:ascii="宋体" w:eastAsia="宋体" w:hAnsi="宋体"/>
+          <w:b/>
+          <w:bCs/>
+          <w:color w:val="808080" w:themeColor="background1" w:themeShade="80"/>
+          <w:sz w:val="20"/>
+          <w:szCs w:val="20"/>
+        </w:rPr>
+        <w:t>.</w:t>
+      </w:r>
+      <w:r>
+        <w:rPr>
+          <w:rFonts w:ascii="宋体" w:eastAsia="宋体" w:hAnsi="宋体" w:hint="eastAsia"/>
+          <w:b/>
+          <w:bCs/>
+          <w:color w:val="808080" w:themeColor="background1" w:themeShade="80"/>
+          <w:sz w:val="20"/>
+          <w:szCs w:val="20"/>
+        </w:rPr>
+        <w:t>4</w:t>
+      </w:r>
+      <w:r>
+        <w:rPr>
+          <w:rFonts w:ascii="宋体" w:eastAsia="宋体" w:hAnsi="宋体"/>
+          <w:b/>
+          <w:bCs/>
+          <w:color w:val="808080" w:themeColor="background1" w:themeShade="80"/>
+          <w:sz w:val="20"/>
+          <w:szCs w:val="20"/>
+        </w:rPr>
+        <w:t xml:space="preserve"> </w:t>
+      </w:r>
+      <w:r>
+        <w:rPr>
+          <w:rFonts w:ascii="宋体" w:eastAsia="宋体" w:hAnsi="宋体" w:hint="eastAsia"/>
+          <w:sz w:val="20"/>
+          <w:szCs w:val="20"/>
+        </w:rPr>
+        <w:t>确定损坏零件的来源</w:t>
+      </w:r>
+      <w:r>
+        <w:rPr>
+          <w:rFonts w:ascii="宋体" w:eastAsia="宋体" w:hAnsi="宋体" w:hint="eastAsia"/>
+          <w:sz w:val="20"/>
+          <w:szCs w:val="20"/>
+        </w:rPr>
+        <w:t>,</w:t>
+      </w:r>
+      <w:r>
+        <w:rPr>
+          <w:rFonts w:ascii="宋体" w:eastAsia="宋体" w:hAnsi="宋体" w:hint="eastAsia"/>
+          <w:sz w:val="20"/>
+          <w:szCs w:val="20"/>
+        </w:rPr>
+        <w:t>与</w:t>
+      </w:r>
+      <w:r>
+        <w:rPr>
+          <w:rFonts w:ascii="宋体" w:eastAsia="宋体" w:hAnsi="宋体" w:hint="eastAsia"/>
+          <w:b/>
+          <w:bCs/>
+          <w:color w:val="808080" w:themeColor="background1" w:themeShade="80"/>
+          <w:sz w:val="20"/>
+          <w:szCs w:val="20"/>
+        </w:rPr>
+        <w:t>例题2</w:t>
+      </w:r>
+      <w:r>
+        <w:rPr>
+          <w:rFonts w:ascii="宋体" w:eastAsia="宋体" w:hAnsi="宋体"/>
+          <w:b/>
+          <w:bCs/>
+          <w:color w:val="808080" w:themeColor="background1" w:themeShade="80"/>
+          <w:sz w:val="20"/>
+          <w:szCs w:val="20"/>
+        </w:rPr>
+        <w:t>.</w:t>
+      </w:r>
+      <w:r>
+        <w:rPr>
+          <w:rFonts w:ascii="宋体" w:eastAsia="宋体" w:hAnsi="宋体" w:hint="eastAsia"/>
+          <w:b/>
+          <w:bCs/>
+          <w:color w:val="808080" w:themeColor="background1" w:themeShade="80"/>
+          <w:sz w:val="20"/>
+          <w:szCs w:val="20"/>
+        </w:rPr>
+        <w:t>3</w:t>
+      </w:r>
+      <w:r>
+        <w:rPr>
+          <w:rFonts w:ascii="宋体" w:eastAsia="宋体" w:hAnsi="宋体"/>
+          <w:b/>
+          <w:bCs/>
+          <w:color w:val="808080" w:themeColor="background1" w:themeShade="80"/>
+          <w:sz w:val="20"/>
+          <w:szCs w:val="20"/>
+        </w:rPr>
+        <w:t>.</w:t>
+      </w:r>
+      <w:r>
+        <w:rPr>
+          <w:rFonts w:ascii="宋体" w:eastAsia="宋体" w:hAnsi="宋体"/>
+          <w:b/>
+          <w:bCs/>
+          <w:color w:val="808080" w:themeColor="background1" w:themeShade="80"/>
+          <w:sz w:val="20"/>
+          <w:szCs w:val="20"/>
+        </w:rPr>
+        <w:t>3</w:t>
+      </w:r>
+      <w:r>
+        <w:rPr>
+          <w:rFonts w:ascii="宋体" w:eastAsia="宋体" w:hAnsi="宋体" w:hint="eastAsia"/>
+          <w:sz w:val="20"/>
+          <w:szCs w:val="20"/>
+        </w:rPr>
+        <w:t>类似</w:t>
+      </w:r>
+    </w:p>
+    <w:p>
+      <w:pPr>
+        <w:jc w:val="left"/>
+        <w:rPr>
+          <w:rFonts w:ascii="宋体" w:eastAsia="宋体" w:hAnsi="宋体" w:hint="eastAsia"/>
+          <w:sz w:val="20"/>
+          <w:szCs w:val="20"/>
+        </w:rPr>
+      </w:pPr>
+      <w:r>
+        <w:rPr>
+          <w:rFonts w:ascii="宋体" w:eastAsia="宋体" w:hAnsi="宋体" w:hint="eastAsia"/>
+          <w:b/>
+          <w:bCs/>
+          <w:color w:val="808080" w:themeColor="background1" w:themeShade="80"/>
+          <w:sz w:val="20"/>
+          <w:szCs w:val="20"/>
+        </w:rPr>
+        <w:t>例题2</w:t>
+      </w:r>
+      <w:r>
+        <w:rPr>
+          <w:rFonts w:ascii="宋体" w:eastAsia="宋体" w:hAnsi="宋体"/>
+          <w:b/>
+          <w:bCs/>
+          <w:color w:val="808080" w:themeColor="background1" w:themeShade="80"/>
+          <w:sz w:val="20"/>
+          <w:szCs w:val="20"/>
+        </w:rPr>
+        <w:t>.</w:t>
+      </w:r>
+      <w:r>
+        <w:rPr>
+          <w:rFonts w:ascii="宋体" w:eastAsia="宋体" w:hAnsi="宋体" w:hint="eastAsia"/>
+          <w:b/>
+          <w:bCs/>
+          <w:color w:val="808080" w:themeColor="background1" w:themeShade="80"/>
+          <w:sz w:val="20"/>
+          <w:szCs w:val="20"/>
+        </w:rPr>
+        <w:t>3</w:t>
+      </w:r>
+      <w:r>
+        <w:rPr>
+          <w:rFonts w:ascii="宋体" w:eastAsia="宋体" w:hAnsi="宋体"/>
+          <w:b/>
+          <w:bCs/>
+          <w:color w:val="808080" w:themeColor="background1" w:themeShade="80"/>
+          <w:sz w:val="20"/>
+          <w:szCs w:val="20"/>
+        </w:rPr>
+        <w:t>.</w:t>
+      </w:r>
+      <w:r>
+        <w:rPr>
+          <w:rFonts w:ascii="宋体" w:eastAsia="宋体" w:hAnsi="宋体"/>
+          <w:b/>
+          <w:bCs/>
+          <w:color w:val="808080" w:themeColor="background1" w:themeShade="80"/>
+          <w:sz w:val="20"/>
+          <w:szCs w:val="20"/>
+        </w:rPr>
+        <w:t>5</w:t>
+      </w:r>
+      <w:r>
+        <w:rPr>
+          <w:rFonts w:ascii="宋体" w:eastAsia="宋体" w:hAnsi="宋体"/>
+          <w:b/>
+          <w:bCs/>
+          <w:color w:val="808080" w:themeColor="background1" w:themeShade="80"/>
+          <w:sz w:val="20"/>
+          <w:szCs w:val="20"/>
+        </w:rPr>
+        <w:t xml:space="preserve"> </w:t>
+      </w:r>
+      <w:r>
+        <w:rPr>
+          <w:rFonts w:ascii="宋体" w:eastAsia="宋体" w:hAnsi="宋体" w:hint="eastAsia"/>
+          <w:sz w:val="20"/>
+          <w:szCs w:val="20"/>
+        </w:rPr>
+        <w:t>鉴别基因(</w:t>
+      </w:r>
+      <w:r>
+        <w:rPr>
+          <w:rFonts w:ascii="宋体" w:eastAsia="宋体" w:hAnsi="宋体" w:hint="eastAsia"/>
+          <w:b/>
+          <w:bCs/>
+          <w:color w:val="FF0000"/>
+          <w:sz w:val="20"/>
+          <w:szCs w:val="20"/>
+        </w:rPr>
+        <w:t>没有仔细读</w:t>
+      </w:r>
+      <w:r>
+        <w:rPr>
+          <w:rFonts w:ascii="宋体" w:eastAsia="宋体" w:hAnsi="宋体"/>
+          <w:sz w:val="20"/>
+          <w:szCs w:val="20"/>
+        </w:rPr>
+        <w:t>)</w:t>
+      </w:r>
+    </w:p>
+    <w:p>
+      <w:pPr>
+        <w:jc w:val="left"/>
+        <w:rPr>
+          <w:rFonts w:ascii="宋体" w:eastAsia="宋体" w:hAnsi="宋体" w:hint="eastAsia"/>
+          <w:sz w:val="20"/>
+          <w:szCs w:val="20"/>
+        </w:rPr>
+      </w:pPr>
+    </w:p>
+    <w:p>
+      <w:pPr>
+        <w:jc w:val="left"/>
+        <w:rPr>
+          <w:rFonts w:ascii="宋体" w:eastAsia="宋体" w:hAnsi="宋体"/>
+          <w:sz w:val="20"/>
+          <w:szCs w:val="20"/>
+        </w:rPr>
+      </w:pPr>
+      <w:r>
+        <w:rPr>
+          <w:rFonts w:ascii="宋体" w:eastAsia="宋体" w:hAnsi="宋体" w:hint="eastAsia"/>
+          <w:b/>
+          <w:bCs/>
+          <w:color w:val="7030A0"/>
+          <w:szCs w:val="21"/>
+        </w:rPr>
+        <w:t>给定条件的贝叶斯定理</w:t>
+      </w:r>
+      <w:r>
+        <w:rPr>
+          <w:rFonts w:ascii="宋体" w:eastAsia="宋体" w:hAnsi="宋体" w:hint="eastAsia"/>
+          <w:sz w:val="20"/>
+          <w:szCs w:val="20"/>
+        </w:rPr>
+        <w:t>,对于给定事件</w:t>
+      </w:r>
+      <m:oMath>
+        <m:r>
+          <w:rPr>
+            <w:rFonts w:ascii="Cambria Math" w:eastAsia="宋体" w:hAnsi="Cambria Math"/>
+            <w:sz w:val="20"/>
+            <w:szCs w:val="20"/>
+          </w:rPr>
+          <m:t>C</m:t>
+        </m:r>
+      </m:oMath>
+      <w:r>
+        <w:rPr>
+          <w:rFonts w:ascii="宋体" w:eastAsia="宋体" w:hAnsi="宋体" w:hint="eastAsia"/>
+          <w:sz w:val="20"/>
+          <w:szCs w:val="20"/>
+        </w:rPr>
+        <w:t>:</w:t>
+      </w:r>
+    </w:p>
+    <w:p>
+      <w:pPr>
+        <w:jc w:val="left"/>
+        <w:rPr>
+          <w:rFonts w:ascii="宋体" w:eastAsia="宋体" w:hAnsi="宋体"/>
+          <w:sz w:val="20"/>
+          <w:szCs w:val="20"/>
+        </w:rPr>
+      </w:pPr>
+      <m:oMathPara>
+        <m:oMathParaPr>
+          <m:jc m:val="right"/>
+        </m:oMathParaPr>
+        <m:oMath>
+          <m:func>
+            <m:funcPr>
+              <m:ctrlPr>
+                <w:rPr>
+                  <w:rFonts w:ascii="Cambria Math" w:eastAsia="宋体" w:hAnsi="Cambria Math"/>
+                  <w:i/>
+                  <w:sz w:val="20"/>
+                  <w:szCs w:val="20"/>
+                </w:rPr>
+              </m:ctrlPr>
+            </m:funcPr>
+            <m:fName>
+              <m:r>
+                <m:rPr>
+                  <m:sty m:val="p"/>
+                </m:rPr>
+                <w:rPr>
+                  <w:rFonts w:ascii="Cambria Math" w:eastAsia="宋体" w:hAnsi="Cambria Math"/>
+                  <w:sz w:val="20"/>
+                  <w:szCs w:val="20"/>
+                </w:rPr>
+                <m:t>Pr</m:t>
+              </m:r>
+            </m:fName>
+            <m:e>
+              <m:d>
+                <m:dPr>
+                  <m:ctrlPr>
+                    <w:rPr>
+                      <w:rFonts w:ascii="Cambria Math" w:eastAsia="宋体" w:hAnsi="Cambria Math"/>
+                      <w:i/>
+                      <w:sz w:val="20"/>
+                      <w:szCs w:val="20"/>
+                    </w:rPr>
+                  </m:ctrlPr>
+                </m:dPr>
+                <m:e>
+                  <m:sSub>
+                    <m:sSubPr>
+                      <m:ctrlPr>
+                        <w:rPr>
+                          <w:rFonts w:ascii="Cambria Math" w:eastAsia="宋体" w:hAnsi="Cambria Math"/>
+                          <w:i/>
+                          <w:sz w:val="20"/>
+                          <w:szCs w:val="20"/>
+                        </w:rPr>
+                      </m:ctrlPr>
+                    </m:sSubPr>
+                    <m:e>
+                      <m:r>
+                        <w:rPr>
+                          <w:rFonts w:ascii="Cambria Math" w:eastAsia="宋体" w:hAnsi="Cambria Math"/>
+                          <w:sz w:val="20"/>
+                          <w:szCs w:val="20"/>
+                        </w:rPr>
+                        <m:t>B</m:t>
+                      </m:r>
+                    </m:e>
+                    <m:sub>
+                      <m:r>
+                        <w:rPr>
+                          <w:rFonts w:ascii="Cambria Math" w:eastAsia="宋体" w:hAnsi="Cambria Math"/>
+                          <w:sz w:val="20"/>
+                          <w:szCs w:val="20"/>
+                        </w:rPr>
+                        <m:t>i</m:t>
+                      </m:r>
+                    </m:sub>
+                  </m:sSub>
+                  <m:r>
+                    <w:rPr>
+                      <w:rFonts w:ascii="Cambria Math" w:eastAsia="宋体" w:hAnsi="Cambria Math" w:hint="eastAsia"/>
+                      <w:sz w:val="20"/>
+                      <w:szCs w:val="20"/>
+                    </w:rPr>
+                    <m:t>|A</m:t>
+                  </m:r>
+                  <m:r>
+                    <w:rPr>
+                      <w:rFonts w:ascii="Cambria Math" w:eastAsia="宋体" w:hAnsi="Cambria Math"/>
+                      <w:sz w:val="20"/>
+                      <w:szCs w:val="20"/>
+                    </w:rPr>
+                    <m:t>∩C</m:t>
+                  </m:r>
+                </m:e>
+              </m:d>
+            </m:e>
+          </m:func>
+          <m:r>
+            <w:rPr>
+              <w:rFonts w:ascii="Cambria Math" w:eastAsia="宋体" w:hAnsi="Cambria Math"/>
+              <w:sz w:val="20"/>
+              <w:szCs w:val="20"/>
+            </w:rPr>
+            <m:t>=</m:t>
+          </m:r>
+          <m:f>
+            <m:fPr>
+              <m:ctrlPr>
+                <w:rPr>
+                  <w:rFonts w:ascii="Cambria Math" w:eastAsia="宋体" w:hAnsi="Cambria Math"/>
+                  <w:i/>
+                  <w:sz w:val="20"/>
+                  <w:szCs w:val="20"/>
+                </w:rPr>
+              </m:ctrlPr>
+            </m:fPr>
+            <m:num>
+              <m:func>
+                <m:funcPr>
+                  <m:ctrlPr>
+                    <w:rPr>
+                      <w:rFonts w:ascii="Cambria Math" w:eastAsia="宋体" w:hAnsi="Cambria Math"/>
+                      <w:i/>
+                      <w:sz w:val="20"/>
+                      <w:szCs w:val="20"/>
+                    </w:rPr>
+                  </m:ctrlPr>
+                </m:funcPr>
+                <m:fName>
+                  <m:r>
+                    <m:rPr>
+                      <m:sty m:val="p"/>
+                    </m:rPr>
+                    <w:rPr>
+                      <w:rFonts w:ascii="Cambria Math" w:eastAsia="宋体" w:hAnsi="Cambria Math"/>
+                      <w:sz w:val="20"/>
+                      <w:szCs w:val="20"/>
+                    </w:rPr>
+                    <m:t>Pr</m:t>
+                  </m:r>
+                </m:fName>
+                <m:e>
+                  <m:d>
+                    <m:dPr>
+                      <m:ctrlPr>
+                        <w:rPr>
+                          <w:rFonts w:ascii="Cambria Math" w:eastAsia="宋体" w:hAnsi="Cambria Math"/>
+                          <w:i/>
+                          <w:sz w:val="20"/>
+                          <w:szCs w:val="20"/>
+                        </w:rPr>
+                      </m:ctrlPr>
+                    </m:dPr>
+                    <m:e>
+                      <m:sSub>
+                        <m:sSubPr>
+                          <m:ctrlPr>
+                            <w:rPr>
+                              <w:rFonts w:ascii="Cambria Math" w:eastAsia="宋体" w:hAnsi="Cambria Math"/>
+                              <w:i/>
+                              <w:sz w:val="20"/>
+                              <w:szCs w:val="20"/>
+                            </w:rPr>
+                          </m:ctrlPr>
+                        </m:sSubPr>
+                        <m:e>
+                          <m:r>
+                            <w:rPr>
+                              <w:rFonts w:ascii="Cambria Math" w:eastAsia="宋体" w:hAnsi="Cambria Math"/>
+                              <w:sz w:val="20"/>
+                              <w:szCs w:val="20"/>
+                            </w:rPr>
+                            <m:t>B</m:t>
+                          </m:r>
+                        </m:e>
+                        <m:sub>
+                          <m:r>
+                            <w:rPr>
+                              <w:rFonts w:ascii="Cambria Math" w:eastAsia="宋体" w:hAnsi="Cambria Math"/>
+                              <w:sz w:val="20"/>
+                              <w:szCs w:val="20"/>
+                            </w:rPr>
+                            <m:t>i</m:t>
+                          </m:r>
+                        </m:sub>
+                      </m:sSub>
+                      <m:r>
+                        <w:rPr>
+                          <w:rFonts w:ascii="Cambria Math" w:eastAsia="宋体" w:hAnsi="Cambria Math"/>
+                          <w:sz w:val="20"/>
+                          <w:szCs w:val="20"/>
+                        </w:rPr>
+                        <m:t>|</m:t>
+                      </m:r>
+                      <m:r>
+                        <w:rPr>
+                          <w:rFonts w:ascii="Cambria Math" w:eastAsia="宋体" w:hAnsi="Cambria Math"/>
+                          <w:sz w:val="20"/>
+                          <w:szCs w:val="20"/>
+                        </w:rPr>
+                        <m:t>C</m:t>
+                      </m:r>
+                    </m:e>
+                  </m:d>
+                </m:e>
+              </m:func>
+              <m:func>
+                <m:funcPr>
+                  <m:ctrlPr>
+                    <w:rPr>
+                      <w:rFonts w:ascii="Cambria Math" w:eastAsia="宋体" w:hAnsi="Cambria Math"/>
+                      <w:i/>
+                      <w:sz w:val="20"/>
+                      <w:szCs w:val="20"/>
+                    </w:rPr>
+                  </m:ctrlPr>
+                </m:funcPr>
+                <m:fName>
+                  <m:r>
+                    <m:rPr>
+                      <m:sty m:val="p"/>
+                    </m:rPr>
+                    <w:rPr>
+                      <w:rFonts w:ascii="Cambria Math" w:eastAsia="宋体" w:hAnsi="Cambria Math"/>
+                      <w:sz w:val="20"/>
+                      <w:szCs w:val="20"/>
+                    </w:rPr>
+                    <m:t>Pr</m:t>
+                  </m:r>
+                </m:fName>
+                <m:e>
+                  <m:d>
+                    <m:dPr>
+                      <m:ctrlPr>
+                        <w:rPr>
+                          <w:rFonts w:ascii="Cambria Math" w:eastAsia="宋体" w:hAnsi="Cambria Math"/>
+                          <w:i/>
+                          <w:sz w:val="20"/>
+                          <w:szCs w:val="20"/>
+                        </w:rPr>
+                      </m:ctrlPr>
+                    </m:dPr>
+                    <m:e>
+                      <m:sSub>
+                        <m:sSubPr>
+                          <m:ctrlPr>
+                            <w:rPr>
+                              <w:rFonts w:ascii="Cambria Math" w:eastAsia="宋体" w:hAnsi="Cambria Math"/>
+                              <w:i/>
+                              <w:sz w:val="20"/>
+                              <w:szCs w:val="20"/>
+                            </w:rPr>
+                          </m:ctrlPr>
+                        </m:sSubPr>
+                        <m:e>
+                          <m:r>
+                            <w:rPr>
+                              <w:rFonts w:ascii="Cambria Math" w:eastAsia="宋体" w:hAnsi="Cambria Math"/>
+                              <w:sz w:val="20"/>
+                              <w:szCs w:val="20"/>
+                            </w:rPr>
+                            <m:t>A|B</m:t>
+                          </m:r>
+                        </m:e>
+                        <m:sub>
+                          <m:r>
+                            <w:rPr>
+                              <w:rFonts w:ascii="Cambria Math" w:eastAsia="宋体" w:hAnsi="Cambria Math"/>
+                              <w:sz w:val="20"/>
+                              <w:szCs w:val="20"/>
+                            </w:rPr>
+                            <m:t>i</m:t>
+                          </m:r>
+                        </m:sub>
+                      </m:sSub>
+                      <m:r>
+                        <w:rPr>
+                          <w:rFonts w:ascii="Cambria Math" w:eastAsia="宋体" w:hAnsi="Cambria Math"/>
+                          <w:sz w:val="20"/>
+                          <w:szCs w:val="20"/>
+                        </w:rPr>
+                        <m:t>∩C</m:t>
+                      </m:r>
+                    </m:e>
+                  </m:d>
+                </m:e>
+              </m:func>
+            </m:num>
+            <m:den>
+              <m:nary>
+                <m:naryPr>
+                  <m:chr m:val="∑"/>
+                  <m:ctrlPr>
+                    <w:rPr>
+                      <w:rFonts w:ascii="Cambria Math" w:eastAsia="宋体" w:hAnsi="Cambria Math"/>
+                      <w:i/>
+                      <w:sz w:val="20"/>
+                      <w:szCs w:val="20"/>
+                    </w:rPr>
+                  </m:ctrlPr>
+                </m:naryPr>
+                <m:sub>
+                  <m:r>
+                    <w:rPr>
+                      <w:rFonts w:ascii="Cambria Math" w:eastAsia="宋体" w:hAnsi="Cambria Math"/>
+                      <w:sz w:val="20"/>
+                      <w:szCs w:val="20"/>
+                    </w:rPr>
+                    <m:t>j=1</m:t>
+                  </m:r>
+                </m:sub>
+                <m:sup>
+                  <m:r>
+                    <w:rPr>
+                      <w:rFonts w:ascii="Cambria Math" w:eastAsia="宋体" w:hAnsi="Cambria Math"/>
+                      <w:sz w:val="20"/>
+                      <w:szCs w:val="20"/>
+                    </w:rPr>
+                    <m:t>k</m:t>
+                  </m:r>
+                </m:sup>
+                <m:e>
+                  <m:func>
+                    <m:funcPr>
+                      <m:ctrlPr>
+                        <w:rPr>
+                          <w:rFonts w:ascii="Cambria Math" w:eastAsia="宋体" w:hAnsi="Cambria Math"/>
+                          <w:i/>
+                          <w:sz w:val="20"/>
+                          <w:szCs w:val="20"/>
+                        </w:rPr>
+                      </m:ctrlPr>
+                    </m:funcPr>
+                    <m:fName>
+                      <m:r>
+                        <m:rPr>
+                          <m:sty m:val="p"/>
+                        </m:rPr>
+                        <w:rPr>
+                          <w:rFonts w:ascii="Cambria Math" w:eastAsia="宋体" w:hAnsi="Cambria Math"/>
+                          <w:sz w:val="20"/>
+                          <w:szCs w:val="20"/>
+                        </w:rPr>
+                        <m:t>Pr</m:t>
+                      </m:r>
+                    </m:fName>
+                    <m:e>
+                      <m:r>
+                        <w:rPr>
+                          <w:rFonts w:ascii="Cambria Math" w:eastAsia="宋体" w:hAnsi="Cambria Math"/>
+                          <w:sz w:val="20"/>
+                          <w:szCs w:val="20"/>
+                        </w:rPr>
+                        <m:t>(</m:t>
+                      </m:r>
+                    </m:e>
+                  </m:func>
+                  <m:sSub>
+                    <m:sSubPr>
+                      <m:ctrlPr>
+                        <w:rPr>
+                          <w:rFonts w:ascii="Cambria Math" w:eastAsia="宋体" w:hAnsi="Cambria Math"/>
+                          <w:i/>
+                          <w:sz w:val="20"/>
+                          <w:szCs w:val="20"/>
+                        </w:rPr>
+                      </m:ctrlPr>
+                    </m:sSubPr>
+                    <m:e>
+                      <m:r>
+                        <w:rPr>
+                          <w:rFonts w:ascii="Cambria Math" w:eastAsia="宋体" w:hAnsi="Cambria Math"/>
+                          <w:sz w:val="20"/>
+                          <w:szCs w:val="20"/>
+                        </w:rPr>
+                        <m:t>B</m:t>
+                      </m:r>
+                    </m:e>
+                    <m:sub>
+                      <m:r>
+                        <w:rPr>
+                          <w:rFonts w:ascii="Cambria Math" w:eastAsia="宋体" w:hAnsi="Cambria Math"/>
+                          <w:sz w:val="20"/>
+                          <w:szCs w:val="20"/>
+                        </w:rPr>
+                        <m:t>j</m:t>
+                      </m:r>
+                    </m:sub>
+                  </m:sSub>
+                  <m:r>
+                    <w:rPr>
+                      <w:rFonts w:ascii="Cambria Math" w:eastAsia="宋体" w:hAnsi="Cambria Math"/>
+                      <w:sz w:val="20"/>
+                      <w:szCs w:val="20"/>
+                    </w:rPr>
+                    <m:t>|</m:t>
+                  </m:r>
+                  <m:r>
+                    <w:rPr>
+                      <w:rFonts w:ascii="Cambria Math" w:eastAsia="宋体" w:hAnsi="Cambria Math"/>
+                      <w:sz w:val="20"/>
+                      <w:szCs w:val="20"/>
+                    </w:rPr>
+                    <m:t>C)</m:t>
+                  </m:r>
+                  <m:func>
+                    <m:funcPr>
+                      <m:ctrlPr>
+                        <w:rPr>
+                          <w:rFonts w:ascii="Cambria Math" w:eastAsia="宋体" w:hAnsi="Cambria Math"/>
+                          <w:i/>
+                          <w:sz w:val="20"/>
+                          <w:szCs w:val="20"/>
+                        </w:rPr>
+                      </m:ctrlPr>
+                    </m:funcPr>
+                    <m:fName>
+                      <m:r>
+                        <m:rPr>
+                          <m:sty m:val="p"/>
+                        </m:rPr>
+                        <w:rPr>
+                          <w:rFonts w:ascii="Cambria Math" w:eastAsia="宋体" w:hAnsi="Cambria Math"/>
+                          <w:sz w:val="20"/>
+                          <w:szCs w:val="20"/>
+                        </w:rPr>
+                        <m:t>Pr</m:t>
+                      </m:r>
+                    </m:fName>
+                    <m:e>
+                      <m:r>
+                        <w:rPr>
+                          <w:rFonts w:ascii="Cambria Math" w:eastAsia="宋体" w:hAnsi="Cambria Math"/>
+                          <w:sz w:val="20"/>
+                          <w:szCs w:val="20"/>
+                        </w:rPr>
+                        <m:t>(</m:t>
+                      </m:r>
+                    </m:e>
+                  </m:func>
+                  <m:r>
+                    <w:rPr>
+                      <w:rFonts w:ascii="Cambria Math" w:eastAsia="宋体" w:hAnsi="Cambria Math"/>
+                      <w:sz w:val="20"/>
+                      <w:szCs w:val="20"/>
+                    </w:rPr>
+                    <m:t>A|</m:t>
+                  </m:r>
+                  <m:sSub>
+                    <m:sSubPr>
+                      <m:ctrlPr>
+                        <w:rPr>
+                          <w:rFonts w:ascii="Cambria Math" w:eastAsia="宋体" w:hAnsi="Cambria Math"/>
+                          <w:i/>
+                          <w:sz w:val="20"/>
+                          <w:szCs w:val="20"/>
+                        </w:rPr>
+                      </m:ctrlPr>
+                    </m:sSubPr>
+                    <m:e>
+                      <m:r>
+                        <w:rPr>
+                          <w:rFonts w:ascii="Cambria Math" w:eastAsia="宋体" w:hAnsi="Cambria Math"/>
+                          <w:sz w:val="20"/>
+                          <w:szCs w:val="20"/>
+                        </w:rPr>
+                        <m:t>B</m:t>
+                      </m:r>
+                    </m:e>
+                    <m:sub>
+                      <m:r>
+                        <w:rPr>
+                          <w:rFonts w:ascii="Cambria Math" w:eastAsia="宋体" w:hAnsi="Cambria Math"/>
+                          <w:sz w:val="20"/>
+                          <w:szCs w:val="20"/>
+                        </w:rPr>
+                        <m:t>j</m:t>
+                      </m:r>
+                    </m:sub>
+                  </m:sSub>
+                  <m:r>
+                    <w:rPr>
+                      <w:rFonts w:ascii="Cambria Math" w:eastAsia="宋体" w:hAnsi="Cambria Math"/>
+                      <w:sz w:val="20"/>
+                      <w:szCs w:val="20"/>
+                    </w:rPr>
+                    <m:t>∩C)</m:t>
+                  </m:r>
+                </m:e>
+              </m:nary>
+            </m:den>
+          </m:f>
+          <m:r>
+            <w:rPr>
+              <w:rFonts w:ascii="Cambria Math" w:eastAsia="宋体" w:hAnsi="Cambria Math"/>
+              <w:sz w:val="20"/>
+              <w:szCs w:val="20"/>
+            </w:rPr>
+            <m:t xml:space="preserve">.                                      </m:t>
+          </m:r>
+          <m:d>
+            <m:dPr>
+              <m:ctrlPr>
+                <w:rPr>
+                  <w:rFonts w:ascii="Cambria Math" w:eastAsia="宋体" w:hAnsi="Cambria Math"/>
+                  <w:i/>
+                  <w:sz w:val="20"/>
+                  <w:szCs w:val="20"/>
+                </w:rPr>
+              </m:ctrlPr>
+            </m:dPr>
+            <m:e>
+              <m:r>
+                <w:rPr>
+                  <w:rFonts w:ascii="Cambria Math" w:eastAsia="宋体" w:hAnsi="Cambria Math"/>
+                  <w:sz w:val="20"/>
+                  <w:szCs w:val="20"/>
+                </w:rPr>
+                <m:t>2.3.</m:t>
+              </m:r>
+              <m:r>
+                <w:rPr>
+                  <w:rFonts w:ascii="Cambria Math" w:eastAsia="宋体" w:hAnsi="Cambria Math"/>
+                  <w:sz w:val="20"/>
+                  <w:szCs w:val="20"/>
+                </w:rPr>
+                <m:t>2</m:t>
+              </m:r>
+            </m:e>
+          </m:d>
+          <m:r>
+            <w:rPr>
+              <w:rFonts w:ascii="Cambria Math" w:eastAsia="宋体" w:hAnsi="Cambria Math"/>
+              <w:sz w:val="20"/>
+              <w:szCs w:val="20"/>
+            </w:rPr>
+            <m:t xml:space="preserve">         </m:t>
+          </m:r>
+        </m:oMath>
+      </m:oMathPara>
+    </w:p>
+    <w:p>
+      <w:pPr>
+        <w:jc w:val="left"/>
+        <w:rPr>
+          <w:rFonts w:ascii="宋体" w:eastAsia="宋体" w:hAnsi="宋体"/>
+          <w:sz w:val="20"/>
+          <w:szCs w:val="20"/>
+        </w:rPr>
+      </w:pPr>
+      <w:r>
+        <w:rPr>
+          <w:rFonts w:ascii="宋体" w:eastAsia="宋体" w:hAnsi="宋体" w:hint="eastAsia"/>
+          <w:b/>
+          <w:bCs/>
+          <w:color w:val="000000" w:themeColor="text1"/>
+          <w:sz w:val="20"/>
+          <w:szCs w:val="20"/>
+        </w:rPr>
+        <w:t>计算多阶段的后验概率</w:t>
+      </w:r>
+      <w:r>
+        <w:rPr>
+          <w:rFonts w:ascii="宋体" w:eastAsia="宋体" w:hAnsi="宋体" w:hint="eastAsia"/>
+          <w:sz w:val="20"/>
+          <w:szCs w:val="20"/>
+        </w:rPr>
+        <w:t xml:space="preserve"> 该例题是对公式</w:t>
+      </w:r>
+      <m:oMath>
+        <m:d>
+          <m:dPr>
+            <m:ctrlPr>
+              <w:rPr>
+                <w:rFonts w:ascii="Cambria Math" w:eastAsia="宋体" w:hAnsi="Cambria Math"/>
+                <w:i/>
+                <w:sz w:val="20"/>
+                <w:szCs w:val="20"/>
+              </w:rPr>
+            </m:ctrlPr>
+          </m:dPr>
+          <m:e>
+            <m:r>
+              <w:rPr>
+                <w:rFonts w:ascii="Cambria Math" w:eastAsia="宋体" w:hAnsi="Cambria Math"/>
+                <w:sz w:val="20"/>
+                <w:szCs w:val="20"/>
+              </w:rPr>
+              <m:t>2.3.2</m:t>
+            </m:r>
+          </m:e>
+        </m:d>
+      </m:oMath>
+      <w:r>
+        <w:rPr>
+          <w:rFonts w:ascii="宋体" w:eastAsia="宋体" w:hAnsi="宋体" w:hint="eastAsia"/>
+          <w:sz w:val="20"/>
+          <w:szCs w:val="20"/>
+        </w:rPr>
+        <w:t>的详细阐述,非常值得反复阅读</w:t>
+      </w:r>
+    </w:p>
+    <w:p>
+      <w:pPr>
+        <w:jc w:val="left"/>
+        <w:rPr>
+          <w:rFonts w:ascii="宋体" w:eastAsia="宋体" w:hAnsi="宋体"/>
+          <w:sz w:val="20"/>
+          <w:szCs w:val="20"/>
+        </w:rPr>
+      </w:pPr>
+      <w:r>
+        <w:rPr>
+          <w:rFonts w:ascii="宋体" w:eastAsia="宋体" w:hAnsi="宋体" w:hint="eastAsia"/>
+          <w:b/>
+          <w:bCs/>
+          <w:color w:val="808080" w:themeColor="background1" w:themeShade="80"/>
+          <w:sz w:val="20"/>
+          <w:szCs w:val="20"/>
+        </w:rPr>
+        <w:t>例题2</w:t>
+      </w:r>
+      <w:r>
+        <w:rPr>
+          <w:rFonts w:ascii="宋体" w:eastAsia="宋体" w:hAnsi="宋体"/>
+          <w:b/>
+          <w:bCs/>
+          <w:color w:val="808080" w:themeColor="background1" w:themeShade="80"/>
+          <w:sz w:val="20"/>
+          <w:szCs w:val="20"/>
+        </w:rPr>
+        <w:t>.</w:t>
+      </w:r>
+      <w:r>
+        <w:rPr>
+          <w:rFonts w:ascii="宋体" w:eastAsia="宋体" w:hAnsi="宋体" w:hint="eastAsia"/>
+          <w:b/>
+          <w:bCs/>
+          <w:color w:val="808080" w:themeColor="background1" w:themeShade="80"/>
+          <w:sz w:val="20"/>
+          <w:szCs w:val="20"/>
+        </w:rPr>
+        <w:t>3</w:t>
+      </w:r>
+      <w:r>
+        <w:rPr>
+          <w:rFonts w:ascii="宋体" w:eastAsia="宋体" w:hAnsi="宋体"/>
+          <w:b/>
+          <w:bCs/>
+          <w:color w:val="808080" w:themeColor="background1" w:themeShade="80"/>
+          <w:sz w:val="20"/>
+          <w:szCs w:val="20"/>
+        </w:rPr>
+        <w:t>.</w:t>
+      </w:r>
+      <w:r>
+        <w:rPr>
+          <w:rFonts w:ascii="宋体" w:eastAsia="宋体" w:hAnsi="宋体"/>
+          <w:b/>
+          <w:bCs/>
+          <w:color w:val="808080" w:themeColor="background1" w:themeShade="80"/>
+          <w:sz w:val="20"/>
+          <w:szCs w:val="20"/>
+        </w:rPr>
+        <w:t xml:space="preserve">5 </w:t>
+      </w:r>
+      <w:r>
+        <w:rPr>
+          <w:rFonts w:ascii="宋体" w:eastAsia="宋体" w:hAnsi="宋体" w:hint="eastAsia"/>
+          <w:sz w:val="20"/>
+          <w:szCs w:val="20"/>
+        </w:rPr>
+        <w:t>研究比例,对后验概率的更进一步说明</w:t>
+      </w:r>
+    </w:p>
+    <w:p>
+      <w:pPr>
+        <w:jc w:val="left"/>
+        <w:rPr>
+          <w:rFonts w:ascii="宋体" w:eastAsia="宋体" w:hAnsi="宋体" w:hint="eastAsia"/>
+          <w:sz w:val="20"/>
+          <w:szCs w:val="20"/>
+        </w:rPr>
+      </w:pPr>
+      <w:r>
+        <w:rPr>
+          <w:rFonts w:ascii="宋体" w:eastAsia="宋体" w:hAnsi="宋体" w:hint="eastAsia"/>
+          <w:b/>
+          <w:bCs/>
+          <w:color w:val="808080" w:themeColor="background1" w:themeShade="80"/>
+          <w:sz w:val="20"/>
+          <w:szCs w:val="20"/>
+        </w:rPr>
+        <w:t>例题2</w:t>
+      </w:r>
+      <w:r>
+        <w:rPr>
+          <w:rFonts w:ascii="宋体" w:eastAsia="宋体" w:hAnsi="宋体"/>
+          <w:b/>
+          <w:bCs/>
+          <w:color w:val="808080" w:themeColor="background1" w:themeShade="80"/>
+          <w:sz w:val="20"/>
+          <w:szCs w:val="20"/>
+        </w:rPr>
+        <w:t>.</w:t>
+      </w:r>
+      <w:r>
+        <w:rPr>
+          <w:rFonts w:ascii="宋体" w:eastAsia="宋体" w:hAnsi="宋体" w:hint="eastAsia"/>
+          <w:b/>
+          <w:bCs/>
+          <w:color w:val="808080" w:themeColor="background1" w:themeShade="80"/>
+          <w:sz w:val="20"/>
+          <w:szCs w:val="20"/>
+        </w:rPr>
+        <w:t>3</w:t>
+      </w:r>
+      <w:r>
+        <w:rPr>
+          <w:rFonts w:ascii="宋体" w:eastAsia="宋体" w:hAnsi="宋体"/>
+          <w:b/>
+          <w:bCs/>
+          <w:color w:val="808080" w:themeColor="background1" w:themeShade="80"/>
+          <w:sz w:val="20"/>
+          <w:szCs w:val="20"/>
+        </w:rPr>
+        <w:t>.</w:t>
+      </w:r>
+      <w:r>
+        <w:rPr>
+          <w:rFonts w:ascii="宋体" w:eastAsia="宋体" w:hAnsi="宋体"/>
+          <w:b/>
+          <w:bCs/>
+          <w:color w:val="808080" w:themeColor="background1" w:themeShade="80"/>
+          <w:sz w:val="20"/>
+          <w:szCs w:val="20"/>
+        </w:rPr>
+        <w:t xml:space="preserve">5 </w:t>
+      </w:r>
+      <w:r>
+        <w:rPr>
+          <w:rFonts w:ascii="宋体" w:eastAsia="宋体" w:hAnsi="宋体" w:hint="eastAsia"/>
+          <w:sz w:val="20"/>
+          <w:szCs w:val="20"/>
+        </w:rPr>
+        <w:t>临床试验 是的后续,对贝叶斯定理的应用和后验概率更深入地描述</w:t>
+      </w:r>
+      <w:r>
+        <w:rPr>
+          <w:rFonts w:ascii="宋体" w:eastAsia="宋体" w:hAnsi="宋体" w:hint="eastAsia"/>
+          <w:sz w:val="20"/>
+          <w:szCs w:val="20"/>
+        </w:rPr>
+        <w:t>,</w:t>
+      </w:r>
+      <w:r>
+        <w:rPr>
+          <w:rFonts w:ascii="宋体" w:eastAsia="宋体" w:hAnsi="宋体" w:hint="eastAsia"/>
+          <w:b/>
+          <w:bCs/>
+          <w:color w:val="FF0000"/>
+          <w:sz w:val="20"/>
+          <w:szCs w:val="20"/>
+        </w:rPr>
+        <w:t>其中有许多</w:t>
+      </w:r>
+      <w:r>
+        <w:rPr>
+          <w:rFonts w:ascii="宋体" w:eastAsia="宋体" w:hAnsi="宋体" w:hint="eastAsia"/>
+          <w:b/>
+          <w:bCs/>
+          <w:color w:val="FF0000"/>
+          <w:sz w:val="20"/>
+          <w:szCs w:val="20"/>
+        </w:rPr>
+        <w:t>细节需要注意</w:t>
+      </w:r>
+      <w:r>
+        <w:rPr>
+          <w:rFonts w:ascii="宋体" w:eastAsia="宋体" w:hAnsi="宋体" w:hint="eastAsia"/>
+          <w:sz w:val="20"/>
+          <w:szCs w:val="20"/>
+        </w:rPr>
+        <w:t>.</w:t>
+      </w:r>
+    </w:p>
+    <w:p>
+      <w:pPr>
+        <w:jc w:val="left"/>
+        <w:rPr>
+          <w:rFonts w:ascii="宋体" w:eastAsia="宋体" w:hAnsi="宋体"/>
+          <w:sz w:val="20"/>
+          <w:szCs w:val="20"/>
+        </w:rPr>
+      </w:pPr>
+      <w:bookmarkStart w:id="0" w:name="_GoBack"/>
+      <w:bookmarkEnd w:id="0"/>
     </w:p>
     <w:sectPr>
       <w:pgSz w:w="11906" w:h="16838"/>

</xml_diff>